<commit_message>
cambio de prueba para subir archivos
</commit_message>
<xml_diff>
--- a/entrega 3.3.docx
+++ b/entrega 3.3.docx
@@ -76,6 +76,9 @@
     </w:p>
     <w:p>
       <w:r>
+        <w:rPr>
+          <w:noProof/>
+        </w:rPr>
         <w:drawing>
           <wp:inline distT="0" distB="0" distL="0" distR="0" wp14:anchorId="38854E9B" wp14:editId="04E71FC9">
             <wp:extent cx="5400040" cy="3046095"/>
@@ -111,6 +114,13 @@
             </a:graphic>
           </wp:inline>
         </w:drawing>
+      </w:r>
+    </w:p>
+    <w:p/>
+    <w:p/>
+    <w:p>
+      <w:r>
+        <w:t>cambio</w:t>
       </w:r>
     </w:p>
     <w:sectPr>

</xml_diff>